<commit_message>
html e css - módulo 3
</commit_message>
<xml_diff>
--- a/Lista de tags - HTML E CSS.docx
+++ b/Lista de tags - HTML E CSS.docx
@@ -1552,6 +1552,114 @@
         <w:t xml:space="preserve"> &gt; =&gt; laterais para dividir o seu conteúdo e organizar</w:t>
       </w:r>
     </w:p>
+    <w:p>
+      <w:r>
+        <w:lastRenderedPageBreak/>
+        <w:t>HIERARQUIA DE TABLEAS</w:t>
+      </w:r>
+      <w:r>
+        <w:t xml:space="preserve"> (simples)</w:t>
+      </w:r>
+    </w:p>
+    <w:p>
+      <w:proofErr w:type="spellStart"/>
+      <w:r>
+        <w:t>Table</w:t>
+      </w:r>
+      <w:proofErr w:type="spellEnd"/>
+      <w:r>
+        <w:t xml:space="preserve"> = tabela</w:t>
+      </w:r>
+    </w:p>
+    <w:p>
+      <w:r>
+        <w:tab/>
+      </w:r>
+      <w:proofErr w:type="spellStart"/>
+      <w:r>
+        <w:t>Table</w:t>
+      </w:r>
+      <w:proofErr w:type="spellEnd"/>
+      <w:r>
+        <w:t xml:space="preserve"> </w:t>
+      </w:r>
+      <w:proofErr w:type="spellStart"/>
+      <w:r>
+        <w:t>row</w:t>
+      </w:r>
+      <w:proofErr w:type="spellEnd"/>
+      <w:r>
+        <w:t xml:space="preserve"> = linha de </w:t>
+      </w:r>
+      <w:proofErr w:type="spellStart"/>
+      <w:r>
+        <w:t>tablea</w:t>
+      </w:r>
+      <w:proofErr w:type="spellEnd"/>
+      <w:r>
+        <w:t xml:space="preserve"> (</w:t>
+      </w:r>
+      <w:proofErr w:type="spellStart"/>
+      <w:r>
+        <w:t>tr</w:t>
+      </w:r>
+      <w:proofErr w:type="spellEnd"/>
+      <w:r>
+        <w:t>)</w:t>
+      </w:r>
+    </w:p>
+    <w:p>
+      <w:r>
+        <w:tab/>
+      </w:r>
+      <w:r>
+        <w:tab/>
+      </w:r>
+      <w:proofErr w:type="spellStart"/>
+      <w:r>
+        <w:t>Table</w:t>
+      </w:r>
+      <w:proofErr w:type="spellEnd"/>
+      <w:r>
+        <w:t xml:space="preserve"> header = cabeçalho de tabela</w:t>
+      </w:r>
+      <w:r>
+        <w:t xml:space="preserve"> (</w:t>
+      </w:r>
+      <w:proofErr w:type="spellStart"/>
+      <w:r>
+        <w:t>th</w:t>
+      </w:r>
+      <w:proofErr w:type="spellEnd"/>
+      <w:r>
+        <w:t>)</w:t>
+      </w:r>
+    </w:p>
+    <w:p>
+      <w:r>
+        <w:tab/>
+      </w:r>
+      <w:r>
+        <w:tab/>
+      </w:r>
+      <w:proofErr w:type="spellStart"/>
+      <w:r>
+        <w:t>Table</w:t>
+      </w:r>
+      <w:proofErr w:type="spellEnd"/>
+      <w:r>
+        <w:t xml:space="preserve"> data = dado de tabela (</w:t>
+      </w:r>
+      <w:proofErr w:type="spellStart"/>
+      <w:r>
+        <w:t>td</w:t>
+      </w:r>
+      <w:proofErr w:type="spellEnd"/>
+      <w:r>
+        <w:t>)</w:t>
+      </w:r>
+    </w:p>
+    <w:p/>
     <w:p/>
     <w:p/>
     <w:p>
@@ -1804,6 +1912,7 @@
     <w:p/>
     <w:p>
       <w:r>
+        <w:lastRenderedPageBreak/>
         <w:t>FLEX-DIRECTION =&gt; define a direção dos itens que são colocados</w:t>
       </w:r>
     </w:p>
@@ -1881,7 +1990,6 @@
     </w:p>
     <w:p>
       <w:r>
-        <w:lastRenderedPageBreak/>
         <w:tab/>
         <w:t xml:space="preserve">- </w:t>
       </w:r>
@@ -2103,6 +2211,7 @@
     <w:p/>
     <w:p>
       <w:r>
+        <w:lastRenderedPageBreak/>
         <w:t xml:space="preserve">FLEX-FLOW =&gt; É a combinação dos comandos FLEX-DIRECTION e FLEX-WRAP. Basta escrever os comandos separados por um espaço seguindo a </w:t>
       </w:r>
       <w:r>
@@ -2120,7 +2229,6 @@
     </w:p>
     <w:p>
       <w:r>
-        <w:lastRenderedPageBreak/>
         <w:tab/>
         <w:t xml:space="preserve">- Flex-start =&gt; as linhas são embaladas no topo da página </w:t>
       </w:r>
@@ -3238,6 +3346,7 @@
         </w:numPr>
       </w:pPr>
       <w:r>
+        <w:lastRenderedPageBreak/>
         <w:t xml:space="preserve">Background-position =&gt; altera a parte da imagem </w:t>
       </w:r>
       <w:proofErr w:type="gramStart"/>
@@ -3368,7 +3477,6 @@
         </w:numPr>
       </w:pPr>
       <w:r>
-        <w:lastRenderedPageBreak/>
         <w:t>Background-</w:t>
       </w:r>
       <w:proofErr w:type="spellStart"/>
@@ -4133,6 +4241,7 @@
     </w:p>
     <w:p>
       <w:r>
+        <w:lastRenderedPageBreak/>
         <w:t>“</w:t>
       </w:r>
       <w:proofErr w:type="spellStart"/>
@@ -4380,7 +4489,6 @@
     </w:p>
     <w:p>
       <w:r>
-        <w:lastRenderedPageBreak/>
         <w:t>“</w:t>
       </w:r>
       <w:proofErr w:type="spellStart"/>
@@ -5308,6 +5416,7 @@
           <w:szCs w:val="21"/>
           <w:lang w:eastAsia="pt-BR"/>
         </w:rPr>
+        <w:lastRenderedPageBreak/>
         <w:t xml:space="preserve">            </w:t>
       </w:r>
       <w:r>
@@ -5524,7 +5633,6 @@
     <w:p>
       <w:bookmarkStart w:id="3" w:name="_Hlk130462058"/>
       <w:r>
-        <w:lastRenderedPageBreak/>
         <w:t>LISTA COMPLETA DOS SELETORES PERSONALIZADOS</w:t>
       </w:r>
     </w:p>
@@ -6408,6 +6516,7 @@
           <w:szCs w:val="21"/>
           <w:lang w:eastAsia="pt-BR"/>
         </w:rPr>
+        <w:lastRenderedPageBreak/>
         <w:t xml:space="preserve">    </w:t>
       </w:r>
       <w:r>
@@ -6554,7 +6663,6 @@
     <w:p>
       <w:proofErr w:type="spellStart"/>
       <w:r>
-        <w:lastRenderedPageBreak/>
         <w:t>Transition-duration</w:t>
       </w:r>
       <w:proofErr w:type="spellEnd"/>
@@ -6682,6 +6790,54 @@
       <w:proofErr w:type="spellEnd"/>
       <w:r>
         <w:t>: 2 =&gt; parâmetro utilizado para dividir as listas em colunas (pode ser em várias colunas)</w:t>
+      </w:r>
+    </w:p>
+    <w:p>
+      <w:proofErr w:type="spellStart"/>
+      <w:r>
+        <w:t>Boder-collapse</w:t>
+      </w:r>
+      <w:proofErr w:type="spellEnd"/>
+      <w:r>
+        <w:t xml:space="preserve"> =&gt; propriedade para determinar se as tabelas serão separadas entre si ou sem espaçamento (espaçamento esse entre as células dentro da tabela)</w:t>
+      </w:r>
+    </w:p>
+    <w:p>
+      <w:r>
+        <w:t>Vertical-</w:t>
+      </w:r>
+      <w:proofErr w:type="spellStart"/>
+      <w:r>
+        <w:t>align</w:t>
+      </w:r>
+      <w:proofErr w:type="spellEnd"/>
+      <w:r>
+        <w:t xml:space="preserve">: </w:t>
+      </w:r>
+      <w:proofErr w:type="spellStart"/>
+      <w:r>
+        <w:t>middle</w:t>
+      </w:r>
+      <w:proofErr w:type="spellEnd"/>
+      <w:r>
+        <w:t>/</w:t>
+      </w:r>
+      <w:r>
+        <w:t>top</w:t>
+      </w:r>
+      <w:r>
+        <w:t>/</w:t>
+      </w:r>
+      <w:proofErr w:type="spellStart"/>
+      <w:r>
+        <w:t>bottom</w:t>
+      </w:r>
+      <w:proofErr w:type="spellEnd"/>
+      <w:r>
+        <w:t xml:space="preserve"> =&gt; organiza o conteúdo dentro do elemento nas alturas relativas </w:t>
+      </w:r>
+      <w:r>
+        <w:t>verticalmente.</w:t>
       </w:r>
     </w:p>
     <w:p/>

</xml_diff>